<commit_message>
Manuscript format OK; captions all done; proper sub and superscripts; template uses pagebreak before Header1; Modified FigureSI2
</commit_message>
<xml_diff>
--- a/manuscriptstyle.docx
+++ b/manuscriptstyle.docx
@@ -39,6 +39,7 @@
       <w:bookmarkStart w:id="0" w:name="introduction"/>
       <w:bookmarkEnd w:id="0"/>
       <w:r>
+        <w:lastRenderedPageBreak/>
         <w:t>Introduction</w:t>
       </w:r>
     </w:p>
@@ -47,7 +48,12 @@
         <w:spacing w:after="240"/>
       </w:pPr>
       <w:r>
-        <w:t xml:space="preserve">IPhone cardigan Vice plaid. Four loko plaid Schlitz, stumptown Austin American Apparel lo-fi craft beer. Crucifix before they sold out flexitarian, selvage selfies forage YOLO blog Shoreditch street art lo-fi meditation. Whatever lumbersexual single-origin coffee cronut fap fixie. Sriracha Carles Wes Anderson, asymmetrical fashion axe Williamsburg squid PBR gastropub hoodie Pinterest Kickstarter Austin tote bag. Freegan skateboard narwhal, fixie whatever hella forage viral sartorial fap cray Pitchfork slow-carb banh mi keytar. </w:t>
+        <w:t>IPhone cardigan V</w:t>
+      </w:r>
+      <w:bookmarkStart w:id="1" w:name="_GoBack"/>
+      <w:bookmarkEnd w:id="1"/>
+      <w:r>
+        <w:t xml:space="preserve">ice plaid. Four loko plaid Schlitz, stumptown Austin American Apparel lo-fi craft beer. Crucifix before they sold out flexitarian, selvage selfies forage YOLO blog Shoreditch street art lo-fi meditation. Whatever lumbersexual single-origin coffee cronut fap fixie. Sriracha Carles Wes Anderson, asymmetrical fashion axe Williamsburg squid PBR gastropub hoodie Pinterest Kickstarter Austin tote bag. Freegan skateboard narwhal, fixie whatever hella forage viral sartorial fap cray Pitchfork slow-carb banh mi keytar. </w:t>
       </w:r>
       <w:proofErr w:type="gramStart"/>
       <w:r>
@@ -190,8 +196,8 @@
         <w:pStyle w:val="Heading1"/>
         <w:spacing w:after="240"/>
       </w:pPr>
-      <w:bookmarkStart w:id="1" w:name="methods"/>
-      <w:bookmarkEnd w:id="1"/>
+      <w:bookmarkStart w:id="2" w:name="methods"/>
+      <w:bookmarkEnd w:id="2"/>
       <w:r>
         <w:lastRenderedPageBreak/>
         <w:t>Methods</w:t>
@@ -202,8 +208,8 @@
         <w:pStyle w:val="Heading2"/>
         <w:spacing w:after="240"/>
       </w:pPr>
-      <w:bookmarkStart w:id="2" w:name="data-analysis"/>
-      <w:bookmarkEnd w:id="2"/>
+      <w:bookmarkStart w:id="3" w:name="data-analysis"/>
+      <w:bookmarkEnd w:id="3"/>
       <w:r>
         <w:t>Data analysis</w:t>
       </w:r>
@@ -215,10 +221,9 @@
       <w:r>
         <w:t>Truffaut selfies swag, whatever Etsy fanny pack squid food truck Kickstarter tilde salvia Intelligentsia. Next level authentic Pinterest cred jean shorts bicycle rights. Brooklyn Truffaut Odd Future, cray pop-up 90's fap yr VHS normcore retro. Stumptown VHS tote bag normcore fingerstache, cred pickled small batch mumblecore 8-bit High Life. Chambray Vice try-hard, chia cornhole ennui wayfarers stumptown migas mixtape Helvetica butcher. Artisan Blue Bottle chia, cliche Brooklyn flannel Tumblr VHS fashion axe hashtag post-ironic fanny pack YOLO health goth. Thundercats XOXO Carles crucifix Vice.</w:t>
       </w:r>
-      <w:bookmarkStart w:id="3" w:name="_GoBack"/>
-      <w:bookmarkEnd w:id="3"/>
     </w:p>
     <w:sectPr>
+      <w:footerReference w:type="default" r:id="rId8"/>
       <w:pgSz w:w="12240" w:h="15840"/>
       <w:pgMar w:top="1440" w:right="1440" w:bottom="1440" w:left="1440" w:header="720" w:footer="720" w:gutter="0"/>
       <w:lnNumType w:countBy="1" w:restart="continuous"/>
@@ -227,6 +232,109 @@
     </w:sectPr>
   </w:body>
 </w:document>
+</file>
+
+<file path=word/endnotes.xml><?xml version="1.0" encoding="utf-8"?>
+<w:endnotes xmlns:wpc="http://schemas.microsoft.com/office/word/2010/wordprocessingCanvas" xmlns:mc="http://schemas.openxmlformats.org/markup-compatibility/2006" xmlns:o="urn:schemas-microsoft-com:office:office" xmlns:r="http://schemas.openxmlformats.org/officeDocument/2006/relationships" xmlns:m="http://schemas.openxmlformats.org/officeDocument/2006/math" xmlns:v="urn:schemas-microsoft-com:vml" xmlns:wp14="http://schemas.microsoft.com/office/word/2010/wordprocessingDrawing" xmlns:wp="http://schemas.openxmlformats.org/drawingml/2006/wordprocessingDrawing" xmlns:w10="urn:schemas-microsoft-com:office:word" xmlns:w="http://schemas.openxmlformats.org/wordprocessingml/2006/main" xmlns:w14="http://schemas.microsoft.com/office/word/2010/wordml" xmlns:wpg="http://schemas.microsoft.com/office/word/2010/wordprocessingGroup" xmlns:wpi="http://schemas.microsoft.com/office/word/2010/wordprocessingInk" xmlns:wne="http://schemas.microsoft.com/office/word/2006/wordml" xmlns:wps="http://schemas.microsoft.com/office/word/2010/wordprocessingShape" mc:Ignorable="w14 wp14">
+  <w:endnote w:type="separator" w:id="-1">
+    <w:p>
+      <w:pPr>
+        <w:spacing w:line="240" w:lineRule="auto"/>
+      </w:pPr>
+      <w:r>
+        <w:separator/>
+      </w:r>
+    </w:p>
+  </w:endnote>
+  <w:endnote w:type="continuationSeparator" w:id="0">
+    <w:p>
+      <w:pPr>
+        <w:spacing w:line="240" w:lineRule="auto"/>
+      </w:pPr>
+      <w:r>
+        <w:continuationSeparator/>
+      </w:r>
+    </w:p>
+  </w:endnote>
+</w:endnotes>
+</file>
+
+<file path=word/footer1.xml><?xml version="1.0" encoding="utf-8"?>
+<w:ftr xmlns:wpc="http://schemas.microsoft.com/office/word/2010/wordprocessingCanvas" xmlns:mc="http://schemas.openxmlformats.org/markup-compatibility/2006" xmlns:o="urn:schemas-microsoft-com:office:office" xmlns:r="http://schemas.openxmlformats.org/officeDocument/2006/relationships" xmlns:m="http://schemas.openxmlformats.org/officeDocument/2006/math" xmlns:v="urn:schemas-microsoft-com:vml" xmlns:wp14="http://schemas.microsoft.com/office/word/2010/wordprocessingDrawing" xmlns:wp="http://schemas.openxmlformats.org/drawingml/2006/wordprocessingDrawing" xmlns:w10="urn:schemas-microsoft-com:office:word" xmlns:w="http://schemas.openxmlformats.org/wordprocessingml/2006/main" xmlns:w14="http://schemas.microsoft.com/office/word/2010/wordml" xmlns:wpg="http://schemas.microsoft.com/office/word/2010/wordprocessingGroup" xmlns:wpi="http://schemas.microsoft.com/office/word/2010/wordprocessingInk" xmlns:wne="http://schemas.microsoft.com/office/word/2006/wordml" xmlns:wps="http://schemas.microsoft.com/office/word/2010/wordprocessingShape" mc:Ignorable="w14 wp14">
+  <w:sdt>
+    <w:sdtPr>
+      <w:id w:val="-778096970"/>
+      <w:docPartObj>
+        <w:docPartGallery w:val="Page Numbers (Bottom of Page)"/>
+        <w:docPartUnique/>
+      </w:docPartObj>
+    </w:sdtPr>
+    <w:sdtEndPr>
+      <w:rPr>
+        <w:noProof/>
+      </w:rPr>
+    </w:sdtEndPr>
+    <w:sdtContent>
+      <w:p>
+        <w:pPr>
+          <w:pStyle w:val="Footer"/>
+          <w:jc w:val="right"/>
+        </w:pPr>
+        <w:r>
+          <w:fldChar w:fldCharType="begin"/>
+        </w:r>
+        <w:r>
+          <w:instrText xml:space="preserve"> PAGE   \* MERGEFORMAT </w:instrText>
+        </w:r>
+        <w:r>
+          <w:fldChar w:fldCharType="separate"/>
+        </w:r>
+        <w:r>
+          <w:rPr>
+            <w:noProof/>
+          </w:rPr>
+          <w:t>2</w:t>
+        </w:r>
+        <w:r>
+          <w:rPr>
+            <w:noProof/>
+          </w:rPr>
+          <w:fldChar w:fldCharType="end"/>
+        </w:r>
+      </w:p>
+    </w:sdtContent>
+  </w:sdt>
+  <w:p>
+    <w:pPr>
+      <w:pStyle w:val="Footer"/>
+    </w:pPr>
+  </w:p>
+</w:ftr>
+</file>
+
+<file path=word/footnotes.xml><?xml version="1.0" encoding="utf-8"?>
+<w:footnotes xmlns:wpc="http://schemas.microsoft.com/office/word/2010/wordprocessingCanvas" xmlns:mc="http://schemas.openxmlformats.org/markup-compatibility/2006" xmlns:o="urn:schemas-microsoft-com:office:office" xmlns:r="http://schemas.openxmlformats.org/officeDocument/2006/relationships" xmlns:m="http://schemas.openxmlformats.org/officeDocument/2006/math" xmlns:v="urn:schemas-microsoft-com:vml" xmlns:wp14="http://schemas.microsoft.com/office/word/2010/wordprocessingDrawing" xmlns:wp="http://schemas.openxmlformats.org/drawingml/2006/wordprocessingDrawing" xmlns:w10="urn:schemas-microsoft-com:office:word" xmlns:w="http://schemas.openxmlformats.org/wordprocessingml/2006/main" xmlns:w14="http://schemas.microsoft.com/office/word/2010/wordml" xmlns:wpg="http://schemas.microsoft.com/office/word/2010/wordprocessingGroup" xmlns:wpi="http://schemas.microsoft.com/office/word/2010/wordprocessingInk" xmlns:wne="http://schemas.microsoft.com/office/word/2006/wordml" xmlns:wps="http://schemas.microsoft.com/office/word/2010/wordprocessingShape" mc:Ignorable="w14 wp14">
+  <w:footnote w:type="separator" w:id="-1">
+    <w:p>
+      <w:pPr>
+        <w:spacing w:line="240" w:lineRule="auto"/>
+      </w:pPr>
+      <w:r>
+        <w:separator/>
+      </w:r>
+    </w:p>
+  </w:footnote>
+  <w:footnote w:type="continuationSeparator" w:id="0">
+    <w:p>
+      <w:pPr>
+        <w:spacing w:line="240" w:lineRule="auto"/>
+      </w:pPr>
+      <w:r>
+        <w:continuationSeparator/>
+      </w:r>
+    </w:p>
+  </w:footnote>
+</w:footnotes>
 </file>
 
 <file path=word/numbering.xml><?xml version="1.0" encoding="utf-8"?>
@@ -429,7 +537,7 @@
   <w:docDefaults>
     <w:rPrDefault>
       <w:rPr>
-        <w:rFonts w:asciiTheme="minorHAnsi" w:eastAsiaTheme="minorEastAsia" w:hAnsiTheme="minorHAnsi" w:cs="Times New Roman"/>
+        <w:rFonts w:asciiTheme="majorHAnsi" w:eastAsiaTheme="minorEastAsia" w:hAnsiTheme="majorHAnsi" w:cs="Times New Roman"/>
         <w:sz w:val="22"/>
         <w:szCs w:val="22"/>
         <w:lang w:val="en-US" w:eastAsia="en-US" w:bidi="ar-SA"/>
@@ -448,6 +556,7 @@
     <w:lsdException w:name="heading 7" w:uiPriority="9" w:qFormat="1"/>
     <w:lsdException w:name="heading 8" w:uiPriority="9" w:qFormat="1"/>
     <w:lsdException w:name="heading 9" w:uiPriority="9" w:qFormat="1"/>
+    <w:lsdException w:name="footer" w:uiPriority="99"/>
     <w:lsdException w:name="Title" w:uiPriority="10" w:qFormat="1"/>
     <w:lsdException w:name="Subtitle" w:uiPriority="11" w:qFormat="1"/>
     <w:lsdException w:name="Strong" w:uiPriority="22" w:qFormat="1"/>
@@ -466,14 +575,12 @@
   <w:style w:type="paragraph" w:default="1" w:styleId="Normal">
     <w:name w:val="Normal"/>
     <w:qFormat/>
-    <w:rsid w:val="008564B3"/>
+    <w:rsid w:val="00EC1C64"/>
     <w:pPr>
       <w:spacing w:line="480" w:lineRule="auto"/>
     </w:pPr>
     <w:rPr>
-      <w:rFonts w:ascii="Times New Roman" w:hAnsi="Times New Roman"/>
       <w:sz w:val="24"/>
-      <w:szCs w:val="24"/>
     </w:rPr>
   </w:style>
   <w:style w:type="paragraph" w:styleId="Heading1">
@@ -483,9 +590,10 @@
     <w:link w:val="Heading1Char"/>
     <w:uiPriority w:val="9"/>
     <w:qFormat/>
-    <w:rsid w:val="0071068C"/>
+    <w:rsid w:val="002B267E"/>
     <w:pPr>
       <w:keepNext/>
+      <w:pageBreakBefore/>
       <w:spacing w:before="240" w:after="60"/>
       <w:outlineLvl w:val="0"/>
     </w:pPr>
@@ -537,7 +645,7 @@
       <w:outlineLvl w:val="2"/>
     </w:pPr>
     <w:rPr>
-      <w:rFonts w:asciiTheme="majorHAnsi" w:eastAsiaTheme="majorEastAsia" w:hAnsiTheme="majorHAnsi" w:cstheme="majorBidi"/>
+      <w:rFonts w:eastAsiaTheme="majorEastAsia" w:cstheme="majorBidi"/>
       <w:b/>
       <w:bCs/>
       <w:sz w:val="26"/>
@@ -605,8 +713,6 @@
     <w:rPr>
       <w:b/>
       <w:bCs/>
-      <w:sz w:val="22"/>
-      <w:szCs w:val="22"/>
     </w:rPr>
   </w:style>
   <w:style w:type="paragraph" w:styleId="Heading7">
@@ -655,9 +761,7 @@
       <w:outlineLvl w:val="8"/>
     </w:pPr>
     <w:rPr>
-      <w:rFonts w:asciiTheme="majorHAnsi" w:eastAsiaTheme="majorEastAsia" w:hAnsiTheme="majorHAnsi"/>
-      <w:sz w:val="22"/>
-      <w:szCs w:val="22"/>
+      <w:rFonts w:eastAsiaTheme="majorEastAsia"/>
     </w:rPr>
   </w:style>
   <w:style w:type="character" w:default="1" w:styleId="DefaultParagraphFont">
@@ -729,7 +833,7 @@
       <w:outlineLvl w:val="1"/>
     </w:pPr>
     <w:rPr>
-      <w:rFonts w:asciiTheme="majorHAnsi" w:eastAsiaTheme="majorEastAsia" w:hAnsiTheme="majorHAnsi" w:cstheme="majorBidi"/>
+      <w:rFonts w:eastAsiaTheme="majorEastAsia" w:cstheme="majorBidi"/>
     </w:rPr>
   </w:style>
   <w:style w:type="paragraph" w:customStyle="1" w:styleId="Author">
@@ -778,7 +882,7 @@
       <w:spacing w:before="100" w:after="100"/>
     </w:pPr>
     <w:rPr>
-      <w:rFonts w:asciiTheme="majorHAnsi" w:eastAsiaTheme="majorEastAsia" w:hAnsiTheme="majorHAnsi" w:cstheme="majorBidi"/>
+      <w:rFonts w:eastAsiaTheme="majorEastAsia" w:cstheme="majorBidi"/>
       <w:bCs/>
       <w:sz w:val="20"/>
       <w:szCs w:val="20"/>
@@ -1151,7 +1255,7 @@
     <w:basedOn w:val="DefaultParagraphFont"/>
     <w:link w:val="Heading1"/>
     <w:uiPriority w:val="9"/>
-    <w:rsid w:val="0071068C"/>
+    <w:rsid w:val="002B267E"/>
     <w:rPr>
       <w:rFonts w:ascii="Times New Roman" w:eastAsiaTheme="majorEastAsia" w:hAnsi="Times New Roman" w:cstheme="majorBidi"/>
       <w:b/>
@@ -1376,7 +1480,6 @@
     <w:rPr>
       <w:b/>
       <w:i/>
-      <w:szCs w:val="22"/>
     </w:rPr>
   </w:style>
   <w:style w:type="character" w:customStyle="1" w:styleId="IntenseQuoteChar">
@@ -1472,6 +1575,56 @@
     <w:name w:val="line number"/>
     <w:basedOn w:val="DefaultParagraphFont"/>
     <w:rsid w:val="00EE50EF"/>
+  </w:style>
+  <w:style w:type="paragraph" w:styleId="Header">
+    <w:name w:val="header"/>
+    <w:basedOn w:val="Normal"/>
+    <w:link w:val="HeaderChar"/>
+    <w:rsid w:val="006710CF"/>
+    <w:pPr>
+      <w:tabs>
+        <w:tab w:val="center" w:pos="4513"/>
+        <w:tab w:val="right" w:pos="9026"/>
+      </w:tabs>
+      <w:spacing w:line="240" w:lineRule="auto"/>
+    </w:pPr>
+  </w:style>
+  <w:style w:type="character" w:customStyle="1" w:styleId="HeaderChar">
+    <w:name w:val="Header Char"/>
+    <w:basedOn w:val="DefaultParagraphFont"/>
+    <w:link w:val="Header"/>
+    <w:rsid w:val="006710CF"/>
+    <w:rPr>
+      <w:rFonts w:ascii="Times New Roman" w:hAnsi="Times New Roman"/>
+      <w:sz w:val="24"/>
+      <w:szCs w:val="24"/>
+    </w:rPr>
+  </w:style>
+  <w:style w:type="paragraph" w:styleId="Footer">
+    <w:name w:val="footer"/>
+    <w:basedOn w:val="Normal"/>
+    <w:link w:val="FooterChar"/>
+    <w:uiPriority w:val="99"/>
+    <w:rsid w:val="006710CF"/>
+    <w:pPr>
+      <w:tabs>
+        <w:tab w:val="center" w:pos="4513"/>
+        <w:tab w:val="right" w:pos="9026"/>
+      </w:tabs>
+      <w:spacing w:line="240" w:lineRule="auto"/>
+    </w:pPr>
+  </w:style>
+  <w:style w:type="character" w:customStyle="1" w:styleId="FooterChar">
+    <w:name w:val="Footer Char"/>
+    <w:basedOn w:val="DefaultParagraphFont"/>
+    <w:link w:val="Footer"/>
+    <w:uiPriority w:val="99"/>
+    <w:rsid w:val="006710CF"/>
+    <w:rPr>
+      <w:rFonts w:ascii="Times New Roman" w:hAnsi="Times New Roman"/>
+      <w:sz w:val="24"/>
+      <w:szCs w:val="24"/>
+    </w:rPr>
   </w:style>
 </w:styles>
 </file>
@@ -1481,7 +1634,7 @@
   <w:docDefaults>
     <w:rPrDefault>
       <w:rPr>
-        <w:rFonts w:asciiTheme="minorHAnsi" w:eastAsiaTheme="minorEastAsia" w:hAnsiTheme="minorHAnsi" w:cs="Times New Roman"/>
+        <w:rFonts w:asciiTheme="majorHAnsi" w:eastAsiaTheme="minorEastAsia" w:hAnsiTheme="majorHAnsi" w:cs="Times New Roman"/>
         <w:sz w:val="22"/>
         <w:szCs w:val="22"/>
         <w:lang w:val="en-US" w:eastAsia="en-US" w:bidi="ar-SA"/>
@@ -1500,6 +1653,7 @@
     <w:lsdException w:name="heading 7" w:uiPriority="9" w:qFormat="1"/>
     <w:lsdException w:name="heading 8" w:uiPriority="9" w:qFormat="1"/>
     <w:lsdException w:name="heading 9" w:uiPriority="9" w:qFormat="1"/>
+    <w:lsdException w:name="footer" w:uiPriority="99"/>
     <w:lsdException w:name="Title" w:uiPriority="10" w:qFormat="1"/>
     <w:lsdException w:name="Subtitle" w:uiPriority="11" w:qFormat="1"/>
     <w:lsdException w:name="Strong" w:uiPriority="22" w:qFormat="1"/>
@@ -1518,14 +1672,12 @@
   <w:style w:type="paragraph" w:default="1" w:styleId="Normal">
     <w:name w:val="Normal"/>
     <w:qFormat/>
-    <w:rsid w:val="008564B3"/>
+    <w:rsid w:val="00EC1C64"/>
     <w:pPr>
       <w:spacing w:line="480" w:lineRule="auto"/>
     </w:pPr>
     <w:rPr>
-      <w:rFonts w:ascii="Times New Roman" w:hAnsi="Times New Roman"/>
       <w:sz w:val="24"/>
-      <w:szCs w:val="24"/>
     </w:rPr>
   </w:style>
   <w:style w:type="paragraph" w:styleId="Heading1">
@@ -1535,9 +1687,10 @@
     <w:link w:val="Heading1Char"/>
     <w:uiPriority w:val="9"/>
     <w:qFormat/>
-    <w:rsid w:val="0071068C"/>
+    <w:rsid w:val="002B267E"/>
     <w:pPr>
       <w:keepNext/>
+      <w:pageBreakBefore/>
       <w:spacing w:before="240" w:after="60"/>
       <w:outlineLvl w:val="0"/>
     </w:pPr>
@@ -1589,7 +1742,7 @@
       <w:outlineLvl w:val="2"/>
     </w:pPr>
     <w:rPr>
-      <w:rFonts w:asciiTheme="majorHAnsi" w:eastAsiaTheme="majorEastAsia" w:hAnsiTheme="majorHAnsi" w:cstheme="majorBidi"/>
+      <w:rFonts w:eastAsiaTheme="majorEastAsia" w:cstheme="majorBidi"/>
       <w:b/>
       <w:bCs/>
       <w:sz w:val="26"/>
@@ -1657,8 +1810,6 @@
     <w:rPr>
       <w:b/>
       <w:bCs/>
-      <w:sz w:val="22"/>
-      <w:szCs w:val="22"/>
     </w:rPr>
   </w:style>
   <w:style w:type="paragraph" w:styleId="Heading7">
@@ -1707,9 +1858,7 @@
       <w:outlineLvl w:val="8"/>
     </w:pPr>
     <w:rPr>
-      <w:rFonts w:asciiTheme="majorHAnsi" w:eastAsiaTheme="majorEastAsia" w:hAnsiTheme="majorHAnsi"/>
-      <w:sz w:val="22"/>
-      <w:szCs w:val="22"/>
+      <w:rFonts w:eastAsiaTheme="majorEastAsia"/>
     </w:rPr>
   </w:style>
   <w:style w:type="character" w:default="1" w:styleId="DefaultParagraphFont">
@@ -1781,7 +1930,7 @@
       <w:outlineLvl w:val="1"/>
     </w:pPr>
     <w:rPr>
-      <w:rFonts w:asciiTheme="majorHAnsi" w:eastAsiaTheme="majorEastAsia" w:hAnsiTheme="majorHAnsi" w:cstheme="majorBidi"/>
+      <w:rFonts w:eastAsiaTheme="majorEastAsia" w:cstheme="majorBidi"/>
     </w:rPr>
   </w:style>
   <w:style w:type="paragraph" w:customStyle="1" w:styleId="Author">
@@ -1830,7 +1979,7 @@
       <w:spacing w:before="100" w:after="100"/>
     </w:pPr>
     <w:rPr>
-      <w:rFonts w:asciiTheme="majorHAnsi" w:eastAsiaTheme="majorEastAsia" w:hAnsiTheme="majorHAnsi" w:cstheme="majorBidi"/>
+      <w:rFonts w:eastAsiaTheme="majorEastAsia" w:cstheme="majorBidi"/>
       <w:bCs/>
       <w:sz w:val="20"/>
       <w:szCs w:val="20"/>
@@ -2203,7 +2352,7 @@
     <w:basedOn w:val="DefaultParagraphFont"/>
     <w:link w:val="Heading1"/>
     <w:uiPriority w:val="9"/>
-    <w:rsid w:val="0071068C"/>
+    <w:rsid w:val="002B267E"/>
     <w:rPr>
       <w:rFonts w:ascii="Times New Roman" w:eastAsiaTheme="majorEastAsia" w:hAnsi="Times New Roman" w:cstheme="majorBidi"/>
       <w:b/>
@@ -2428,7 +2577,6 @@
     <w:rPr>
       <w:b/>
       <w:i/>
-      <w:szCs w:val="22"/>
     </w:rPr>
   </w:style>
   <w:style w:type="character" w:customStyle="1" w:styleId="IntenseQuoteChar">
@@ -2524,6 +2672,56 @@
     <w:name w:val="line number"/>
     <w:basedOn w:val="DefaultParagraphFont"/>
     <w:rsid w:val="00EE50EF"/>
+  </w:style>
+  <w:style w:type="paragraph" w:styleId="Header">
+    <w:name w:val="header"/>
+    <w:basedOn w:val="Normal"/>
+    <w:link w:val="HeaderChar"/>
+    <w:rsid w:val="006710CF"/>
+    <w:pPr>
+      <w:tabs>
+        <w:tab w:val="center" w:pos="4513"/>
+        <w:tab w:val="right" w:pos="9026"/>
+      </w:tabs>
+      <w:spacing w:line="240" w:lineRule="auto"/>
+    </w:pPr>
+  </w:style>
+  <w:style w:type="character" w:customStyle="1" w:styleId="HeaderChar">
+    <w:name w:val="Header Char"/>
+    <w:basedOn w:val="DefaultParagraphFont"/>
+    <w:link w:val="Header"/>
+    <w:rsid w:val="006710CF"/>
+    <w:rPr>
+      <w:rFonts w:ascii="Times New Roman" w:hAnsi="Times New Roman"/>
+      <w:sz w:val="24"/>
+      <w:szCs w:val="24"/>
+    </w:rPr>
+  </w:style>
+  <w:style w:type="paragraph" w:styleId="Footer">
+    <w:name w:val="footer"/>
+    <w:basedOn w:val="Normal"/>
+    <w:link w:val="FooterChar"/>
+    <w:uiPriority w:val="99"/>
+    <w:rsid w:val="006710CF"/>
+    <w:pPr>
+      <w:tabs>
+        <w:tab w:val="center" w:pos="4513"/>
+        <w:tab w:val="right" w:pos="9026"/>
+      </w:tabs>
+      <w:spacing w:line="240" w:lineRule="auto"/>
+    </w:pPr>
+  </w:style>
+  <w:style w:type="character" w:customStyle="1" w:styleId="FooterChar">
+    <w:name w:val="Footer Char"/>
+    <w:basedOn w:val="DefaultParagraphFont"/>
+    <w:link w:val="Footer"/>
+    <w:uiPriority w:val="99"/>
+    <w:rsid w:val="006710CF"/>
+    <w:rPr>
+      <w:rFonts w:ascii="Times New Roman" w:hAnsi="Times New Roman"/>
+      <w:sz w:val="24"/>
+      <w:szCs w:val="24"/>
+    </w:rPr>
   </w:style>
 </w:styles>
 </file>
@@ -2569,74 +2767,16 @@
         <a:srgbClr val="800080"/>
       </a:folHlink>
     </a:clrScheme>
-    <a:fontScheme name="Office">
+    <a:fontScheme name="manuscript">
       <a:majorFont>
-        <a:latin typeface="Calibri"/>
+        <a:latin typeface="Times New Roman"/>
         <a:ea typeface=""/>
         <a:cs typeface=""/>
-        <a:font script="Jpan" typeface="ＭＳ ゴシック"/>
-        <a:font script="Hang" typeface="맑은 고딕"/>
-        <a:font script="Hans" typeface="宋体"/>
-        <a:font script="Hant" typeface="新細明體"/>
-        <a:font script="Arab" typeface="Times New Roman"/>
-        <a:font script="Hebr" typeface="Times New Roman"/>
-        <a:font script="Thai" typeface="Angsana New"/>
-        <a:font script="Ethi" typeface="Nyala"/>
-        <a:font script="Beng" typeface="Vrinda"/>
-        <a:font script="Gujr" typeface="Shruti"/>
-        <a:font script="Khmr" typeface="MoolBoran"/>
-        <a:font script="Knda" typeface="Tunga"/>
-        <a:font script="Guru" typeface="Raavi"/>
-        <a:font script="Cans" typeface="Euphemia"/>
-        <a:font script="Cher" typeface="Plantagenet Cherokee"/>
-        <a:font script="Yiii" typeface="Microsoft Yi Baiti"/>
-        <a:font script="Tibt" typeface="Microsoft Himalaya"/>
-        <a:font script="Thaa" typeface="MV Boli"/>
-        <a:font script="Deva" typeface="Mangal"/>
-        <a:font script="Telu" typeface="Gautami"/>
-        <a:font script="Taml" typeface="Latha"/>
-        <a:font script="Syrc" typeface="Estrangelo Edessa"/>
-        <a:font script="Orya" typeface="Kalinga"/>
-        <a:font script="Mlym" typeface="Kartika"/>
-        <a:font script="Laoo" typeface="DokChampa"/>
-        <a:font script="Sinh" typeface="Iskoola Pota"/>
-        <a:font script="Mong" typeface="Mongolian Baiti"/>
-        <a:font script="Viet" typeface="Times New Roman"/>
-        <a:font script="Uigh" typeface="Microsoft Uighur"/>
       </a:majorFont>
       <a:minorFont>
-        <a:latin typeface="Cambria"/>
+        <a:latin typeface="Times New Roman"/>
         <a:ea typeface=""/>
         <a:cs typeface=""/>
-        <a:font script="Jpan" typeface="ＭＳ 明朝"/>
-        <a:font script="Hang" typeface="맑은 고딕"/>
-        <a:font script="Hans" typeface="宋体"/>
-        <a:font script="Hant" typeface="新細明體"/>
-        <a:font script="Arab" typeface="Arial"/>
-        <a:font script="Hebr" typeface="Arial"/>
-        <a:font script="Thai" typeface="Cordia New"/>
-        <a:font script="Ethi" typeface="Nyala"/>
-        <a:font script="Beng" typeface="Vrinda"/>
-        <a:font script="Gujr" typeface="Shruti"/>
-        <a:font script="Khmr" typeface="DaunPenh"/>
-        <a:font script="Knda" typeface="Tunga"/>
-        <a:font script="Guru" typeface="Raavi"/>
-        <a:font script="Cans" typeface="Euphemia"/>
-        <a:font script="Cher" typeface="Plantagenet Cherokee"/>
-        <a:font script="Yiii" typeface="Microsoft Yi Baiti"/>
-        <a:font script="Tibt" typeface="Microsoft Himalaya"/>
-        <a:font script="Thaa" typeface="MV Boli"/>
-        <a:font script="Deva" typeface="Mangal"/>
-        <a:font script="Telu" typeface="Gautami"/>
-        <a:font script="Taml" typeface="Latha"/>
-        <a:font script="Syrc" typeface="Estrangelo Edessa"/>
-        <a:font script="Orya" typeface="Kalinga"/>
-        <a:font script="Mlym" typeface="Kartika"/>
-        <a:font script="Laoo" typeface="DokChampa"/>
-        <a:font script="Sinh" typeface="Iskoola Pota"/>
-        <a:font script="Mong" typeface="Mongolian Baiti"/>
-        <a:font script="Viet" typeface="Arial"/>
-        <a:font script="Uigh" typeface="Microsoft Uighur"/>
       </a:minorFont>
     </a:fontScheme>
     <a:fmtScheme name="Office">

</xml_diff>